<commit_message>
Added section on xover and precomputed distances
</commit_message>
<xml_diff>
--- a/Assets/3201 Project Report.docx
+++ b/Assets/3201 Project Report.docx
@@ -1,6 +1,6 @@
 
 <file path=word/document.xml><?xml version="1.0" encoding="utf-8"?>
-<w:document xmlns:wpc="http://schemas.microsoft.com/office/word/2010/wordprocessingCanvas" xmlns:mc="http://schemas.openxmlformats.org/markup-compatibility/2006" xmlns:o="urn:schemas-microsoft-com:office:office" xmlns:r="http://schemas.openxmlformats.org/officeDocument/2006/relationships" xmlns:m="http://schemas.openxmlformats.org/officeDocument/2006/math" xmlns:v="urn:schemas-microsoft-com:vml" xmlns:wp14="http://schemas.microsoft.com/office/word/2010/wordprocessingDrawing" xmlns:wp="http://schemas.openxmlformats.org/drawingml/2006/wordprocessingDrawing" xmlns:w10="urn:schemas-microsoft-com:office:word" xmlns:w="http://schemas.openxmlformats.org/wordprocessingml/2006/main" xmlns:w14="http://schemas.microsoft.com/office/word/2010/wordml" xmlns:w15="http://schemas.microsoft.com/office/word/2012/wordml" xmlns:wpg="http://schemas.microsoft.com/office/word/2010/wordprocessingGroup" xmlns:wpi="http://schemas.microsoft.com/office/word/2010/wordprocessingInk" xmlns:wne="http://schemas.microsoft.com/office/word/2006/wordml" xmlns:wps="http://schemas.microsoft.com/office/word/2010/wordprocessingShape" mc:Ignorable="w14 w15 wp14">
+<w:document xmlns:wpc="http://schemas.microsoft.com/office/word/2010/wordprocessingCanvas" xmlns:cx="http://schemas.microsoft.com/office/drawing/2014/chartex" xmlns:cx1="http://schemas.microsoft.com/office/drawing/2015/9/8/chartex" xmlns:cx2="http://schemas.microsoft.com/office/drawing/2015/10/21/chartex" xmlns:cx3="http://schemas.microsoft.com/office/drawing/2016/5/9/chartex" xmlns:cx4="http://schemas.microsoft.com/office/drawing/2016/5/10/chartex" xmlns:cx5="http://schemas.microsoft.com/office/drawing/2016/5/11/chartex" xmlns:cx6="http://schemas.microsoft.com/office/drawing/2016/5/12/chartex" xmlns:cx7="http://schemas.microsoft.com/office/drawing/2016/5/13/chartex" xmlns:cx8="http://schemas.microsoft.com/office/drawing/2016/5/14/chartex" xmlns:mc="http://schemas.openxmlformats.org/markup-compatibility/2006" xmlns:aink="http://schemas.microsoft.com/office/drawing/2016/ink" xmlns:am3d="http://schemas.microsoft.com/office/drawing/2017/model3d" xmlns:o="urn:schemas-microsoft-com:office:office" xmlns:r="http://schemas.openxmlformats.org/officeDocument/2006/relationships" xmlns:m="http://schemas.openxmlformats.org/officeDocument/2006/math" xmlns:v="urn:schemas-microsoft-com:vml" xmlns:wp14="http://schemas.microsoft.com/office/word/2010/wordprocessingDrawing" xmlns:wp="http://schemas.openxmlformats.org/drawingml/2006/wordprocessingDrawing" xmlns:w10="urn:schemas-microsoft-com:office:word" xmlns:w="http://schemas.openxmlformats.org/wordprocessingml/2006/main" xmlns:w14="http://schemas.microsoft.com/office/word/2010/wordml" xmlns:w15="http://schemas.microsoft.com/office/word/2012/wordml" xmlns:w16cid="http://schemas.microsoft.com/office/word/2016/wordml/cid" xmlns:w16se="http://schemas.microsoft.com/office/word/2015/wordml/symex" xmlns:wpg="http://schemas.microsoft.com/office/word/2010/wordprocessingGroup" xmlns:wpi="http://schemas.microsoft.com/office/word/2010/wordprocessingInk" xmlns:wne="http://schemas.microsoft.com/office/word/2006/wordml" xmlns:wps="http://schemas.microsoft.com/office/word/2010/wordprocessingShape" mc:Ignorable="w14 w15 w16se w16cid wp14">
   <w:body>
     <w:p>
       <w:pPr>
@@ -199,13 +199,8 @@
           <w:numId w:val="2"/>
         </w:numPr>
       </w:pPr>
-      <w:proofErr w:type="spellStart"/>
-      <w:r>
-        <w:t>matplotlib</w:t>
-      </w:r>
-      <w:proofErr w:type="spellEnd"/>
-      <w:r>
-        <w:t xml:space="preserve"> for visualization</w:t>
+      <w:r>
+        <w:t>matplotlib for visualization</w:t>
       </w:r>
     </w:p>
     <w:p>
@@ -460,15 +455,7 @@
     </w:p>
     <w:p>
       <w:r>
-        <w:t xml:space="preserve">Using the </w:t>
-      </w:r>
-      <w:proofErr w:type="spellStart"/>
-      <w:r>
-        <w:t>matplotlib</w:t>
-      </w:r>
-      <w:proofErr w:type="spellEnd"/>
-      <w:r>
-        <w:t xml:space="preserve"> library, we added functionality to display two graphs at the end of each program run. The first graph plots the average fitness and best fitness trend lines over time (measured in generations), and the second graph visualizes the route represented by the individual with the best fitness.</w:t>
+        <w:t>Using the matplotlib library, we added functionality to display two graphs at the end of each program run. The first graph plots the average fitness and best fitness trend lines over time (measured in generations), and the second graph visualizes the route represented by the individual with the best fitness.</w:t>
       </w:r>
     </w:p>
     <w:p/>
@@ -501,8 +488,224 @@
       </w:r>
     </w:p>
     <w:p>
-      <w:r>
-        <w:t>$ Scott idk what the fuck you did here with this sorcery help please</w:t>
+      <w:pPr>
+        <w:rPr>
+          <w:vertAlign w:val="subscript"/>
+        </w:rPr>
+      </w:pPr>
+      <w:r>
+        <w:t>As a result of the sheer computational complexity involved with the Travelling Salesmen Problem, we knew that operations which involved iteration through individuals needed to be well optimized. Knowing this</w:t>
+      </w:r>
+      <w:r>
+        <w:t>,</w:t>
+      </w:r>
+      <w:r>
+        <w:t xml:space="preserve"> we considered the properties of a</w:t>
+      </w:r>
+      <w:r>
+        <w:t xml:space="preserve"> </w:t>
+      </w:r>
+      <w:r>
+        <w:t>tour and took advantage of the fact that</w:t>
+      </w:r>
+      <w:r>
+        <w:t xml:space="preserve"> any circular tour where you see every city exactly once need not have any specific starting location. That is, shifting every element in the individual an equal amount would not have any effect on the fitness of that individual. Using this property, we generate two random points </w:t>
+      </w:r>
+      <w:r>
+        <w:rPr>
+          <w:i/>
+        </w:rPr>
+        <w:t>r</w:t>
+      </w:r>
+      <w:r>
+        <w:rPr>
+          <w:i/>
+        </w:rPr>
+        <w:softHyphen/>
+      </w:r>
+      <w:r>
+        <w:rPr>
+          <w:i/>
+        </w:rPr>
+        <w:softHyphen/>
+      </w:r>
+      <w:r>
+        <w:rPr>
+          <w:i/>
+          <w:vertAlign w:val="subscript"/>
+        </w:rPr>
+        <w:t>1</w:t>
+      </w:r>
+      <w:r>
+        <w:t xml:space="preserve">, </w:t>
+      </w:r>
+      <w:r>
+        <w:rPr>
+          <w:i/>
+        </w:rPr>
+        <w:t>r</w:t>
+      </w:r>
+      <w:r>
+        <w:rPr>
+          <w:i/>
+          <w:vertAlign w:val="subscript"/>
+        </w:rPr>
+        <w:t>2</w:t>
+      </w:r>
+      <w:r>
+        <w:rPr>
+          <w:vertAlign w:val="subscript"/>
+        </w:rPr>
+        <w:t xml:space="preserve">, </w:t>
+      </w:r>
+      <w:r>
+        <w:t>and copy the region [</w:t>
+      </w:r>
+      <w:r>
+        <w:rPr>
+          <w:i/>
+        </w:rPr>
+        <w:t>r</w:t>
+      </w:r>
+      <w:r>
+        <w:rPr>
+          <w:i/>
+          <w:vertAlign w:val="subscript"/>
+        </w:rPr>
+        <w:t>1</w:t>
+      </w:r>
+      <w:r>
+        <w:rPr>
+          <w:vertAlign w:val="subscript"/>
+        </w:rPr>
+        <w:t xml:space="preserve">, </w:t>
+      </w:r>
+      <w:r>
+        <w:rPr>
+          <w:i/>
+        </w:rPr>
+        <w:t>r</w:t>
+      </w:r>
+      <w:r>
+        <w:rPr>
+          <w:i/>
+          <w:vertAlign w:val="subscript"/>
+        </w:rPr>
+        <w:t>2</w:t>
+      </w:r>
+      <w:r>
+        <w:rPr>
+          <w:vertAlign w:val="subscript"/>
+        </w:rPr>
+        <w:softHyphen/>
+      </w:r>
+      <w:r>
+        <w:t>] from both parents into each offspring, but shifting the elements to the start of the offspring.</w:t>
+      </w:r>
+      <w:r>
+        <w:t xml:space="preserve"> From here we refill the remainder of the offspring without the need to insert any elements to the front of the list, and without the need to wraparound the individual. As a </w:t>
+      </w:r>
+      <w:r>
+        <w:t>result,</w:t>
+      </w:r>
+      <w:r>
+        <w:t xml:space="preserve"> we were able to check for duplicate elements much quicker (</w:t>
+      </w:r>
+      <w:r>
+        <w:t>O</w:t>
+      </w:r>
+      <w:r>
+        <w:t xml:space="preserve"> </w:t>
+      </w:r>
+      <w:r>
+        <w:t>(</w:t>
+      </w:r>
+      <w:r>
+        <w:t>1) down from O</w:t>
+      </w:r>
+      <w:r>
+        <w:t xml:space="preserve"> </w:t>
+      </w:r>
+      <w:r>
+        <w:t>(</w:t>
+      </w:r>
+      <w:r>
+        <w:rPr>
+          <w:i/>
+        </w:rPr>
+        <w:t>m</w:t>
+      </w:r>
+      <w:r>
+        <w:t xml:space="preserve">) </w:t>
+      </w:r>
+      <w:r>
+        <w:lastRenderedPageBreak/>
+        <w:t xml:space="preserve">where </w:t>
+      </w:r>
+      <w:r>
+        <w:rPr>
+          <w:i/>
+        </w:rPr>
+        <w:t>m</w:t>
+      </w:r>
+      <w:r>
+        <w:t xml:space="preserve"> is the number of elements in the interval [</w:t>
+      </w:r>
+      <w:r>
+        <w:rPr>
+          <w:i/>
+        </w:rPr>
+        <w:t>r</w:t>
+      </w:r>
+      <w:r>
+        <w:rPr>
+          <w:i/>
+          <w:vertAlign w:val="subscript"/>
+        </w:rPr>
+        <w:t>1</w:t>
+      </w:r>
+      <w:r>
+        <w:rPr>
+          <w:vertAlign w:val="subscript"/>
+        </w:rPr>
+        <w:t xml:space="preserve">, </w:t>
+      </w:r>
+      <w:r>
+        <w:rPr>
+          <w:i/>
+        </w:rPr>
+        <w:t>r</w:t>
+      </w:r>
+      <w:r>
+        <w:rPr>
+          <w:i/>
+          <w:vertAlign w:val="subscript"/>
+        </w:rPr>
+        <w:t>2</w:t>
+      </w:r>
+      <w:r>
+        <w:t>])</w:t>
+      </w:r>
+      <w:r>
+        <w:t xml:space="preserve"> and bring the runtime of the function to O (</w:t>
+      </w:r>
+      <w:r>
+        <w:rPr>
+          <w:i/>
+        </w:rPr>
+        <w:t>n</w:t>
+      </w:r>
+      <w:r>
+        <w:t xml:space="preserve">) where </w:t>
+      </w:r>
+      <w:r>
+        <w:rPr>
+          <w:i/>
+        </w:rPr>
+        <w:t>n</w:t>
+      </w:r>
+      <w:r>
+        <w:t xml:space="preserve"> is the number of elements in an individual.</w:t>
       </w:r>
     </w:p>
     <w:p/>
@@ -516,57 +719,69 @@
     </w:p>
     <w:p>
       <w:r>
-        <w:t xml:space="preserve">In the early phases of the project, we had intended to utilize a fitness sharing or “niching” mechanism – which would involve preserving low-fitness sub-paths in mutation and recombination – as one of our main advanced techniques. However, we found that it was difficult to implement this feature without adding a great deal of complexity to the indexing and iteration of the routes. Ultimately, this lead to the development of a feature we call “heuristic swap”; rather than attempting to identify desirable sub-paths and maintain them, we opted to </w:t>
-      </w:r>
-      <w:r>
+        <w:t xml:space="preserve">In the early phases of the project, we had intended to utilize a fitness sharing or “niching” mechanism – which would involve preserving low-fitness sub-paths in mutation and recombination – as one of our main advanced techniques. However, we found that it was difficult to implement this feature without adding a great deal of complexity to the indexing and iteration of the routes. Ultimately, this lead to the development of a feature we call “heuristic swap”; rather than attempting to identify desirable sub-paths and maintain them, we opted to instead systematically target </w:t>
+      </w:r>
+      <w:r>
+        <w:t>abnormally long sub-paths with our mutation mechanism, thus achieving a similar effect.</w:t>
+      </w:r>
+    </w:p>
+    <w:p>
+      <w:r>
+        <w:t>We then continued to develop this feature into a three-step dynamic mutation mechanism that changes at given checkpoints in the program. It begins by using scramble mutation (randomly choosing a subset of a Route and shuffling it), as it is a very destructive form of mutation that can cause significant drops in fitness in the early stages of the algorithm, when most of the Routes are chaotic and very few sub-paths are anywhere close to optimal. It then transitions to the heuristic swap mutation described above in order to more specifically target individual sub-paths that are co</w:t>
+      </w:r>
+      <w:r>
+        <w:t>ntributing relatively large shares of the overall fitness. Finally, it switches to basic swap mutation in the later stages before terminating, as heuristic swap is unable to make smaller-scale optimizations to the Route, which are necessary to minimize fitness as much as possible.</w:t>
+      </w:r>
+    </w:p>
+    <w:p/>
+    <w:p>
+      <w:r>
+        <w:rPr>
+          <w:i/>
+        </w:rPr>
         <w:lastRenderedPageBreak/>
-        <w:t xml:space="preserve">instead systematically target </w:t>
-      </w:r>
-      <w:r>
-        <w:t>abnormally long sub-paths with our mutation mechanism, thus achieving a similar effect.</w:t>
-      </w:r>
-    </w:p>
-    <w:p>
-      <w:r>
-        <w:t>We then continued to develop this feature into a three-step dynamic mutation mechanism that changes at given checkpoints in the program. It begins by using scramble mutation (randomly choosing a subset of a Route and shuffling it), as it is a very destructive form of mutation that can cause significant drops in fitness in the early stages of the algorithm, when most of the Routes are chaotic and very few sub-paths are anywhere close to optimal. It then transitions to the heuristic swap mutation described above in order to more specifically target individual sub-paths that are co</w:t>
-      </w:r>
-      <w:r>
-        <w:t xml:space="preserve">ntributing relatively large shares of the overall fitness. Finally, it switches to basic swap mutation in the later stages before terminating, as heuristic swap is unable to make smaller-scale optimizations to the Route, which are necessary to minimize fitness as much as </w:t>
-      </w:r>
+        <w:t>2.2.3 Precomputing Distances</w:t>
+      </w:r>
+    </w:p>
+    <w:p>
+      <w:r>
+        <w:t>One simple way to increase the speed of our evaluation method was to precompute the distances between every city in the tour</w:t>
+      </w:r>
+      <w:r>
+        <w:t xml:space="preserve"> and storing the data in a dictionary for quicker lookup</w:t>
+      </w:r>
+      <w:r>
+        <w:t>. By precomputing a dictionary of dictionaries, one for each city, we were able to pass over the data once</w:t>
+      </w:r>
+      <w:r>
+        <w:t xml:space="preserve">, which </w:t>
+      </w:r>
+      <w:r>
+        <w:t>shorten</w:t>
+      </w:r>
+      <w:r>
+        <w:t xml:space="preserve">ed </w:t>
+      </w:r>
+      <w:r>
+        <w:t xml:space="preserve">the computation time significantly, the largest example Canada taking only 10 seconds. </w:t>
+      </w:r>
+      <w:r>
+        <w:t xml:space="preserve">After all the distances were computed our fitness function was changed to simply lookup the distances between each city in the tour, and as a result </w:t>
+      </w:r>
+      <w:r>
+        <w:t>gave better performance</w:t>
+      </w:r>
+      <w:r>
+        <w:t xml:space="preserve">.  </w:t>
+      </w:r>
+      <w:r>
+        <w:t xml:space="preserve"> </w:t>
+      </w:r>
+    </w:p>
+    <w:p>
       <w:bookmarkStart w:id="0" w:name="_GoBack"/>
       <w:bookmarkEnd w:id="0"/>
-      <w:r>
-        <w:t>possible.</w:t>
-      </w:r>
-    </w:p>
-    <w:p/>
-    <w:p>
-      <w:r>
-        <w:rPr>
-          <w:i/>
-        </w:rPr>
-        <w:t>2.2.3 Precomputing Distances</w:t>
-      </w:r>
-    </w:p>
-    <w:p>
-      <w:r>
-        <w:t xml:space="preserve">$ Talk about this one too </w:t>
-      </w:r>
-      <w:proofErr w:type="spellStart"/>
-      <w:r>
-        <w:t>man</w:t>
-      </w:r>
-      <w:proofErr w:type="spellEnd"/>
-      <w:r>
-        <w:t xml:space="preserve"> how did you do that </w:t>
-      </w:r>
-      <w:proofErr w:type="spellStart"/>
-      <w:r>
-        <w:t>shiiiiiiid</w:t>
-      </w:r>
-      <w:proofErr w:type="spellEnd"/>
-    </w:p>
-    <w:p/>
+    </w:p>
     <w:p>
       <w:r>
         <w:rPr>
@@ -649,7 +864,6 @@
         </w:numPr>
       </w:pPr>
       <w:r>
-        <w:lastRenderedPageBreak/>
         <w:t>Mutation rate</w:t>
       </w:r>
     </w:p>
@@ -700,7 +914,7 @@
 </file>
 
 <file path=word/numbering.xml><?xml version="1.0" encoding="utf-8"?>
-<w:numbering xmlns:wpc="http://schemas.microsoft.com/office/word/2010/wordprocessingCanvas" xmlns:mc="http://schemas.openxmlformats.org/markup-compatibility/2006" xmlns:o="urn:schemas-microsoft-com:office:office" xmlns:r="http://schemas.openxmlformats.org/officeDocument/2006/relationships" xmlns:m="http://schemas.openxmlformats.org/officeDocument/2006/math" xmlns:v="urn:schemas-microsoft-com:vml" xmlns:wp14="http://schemas.microsoft.com/office/word/2010/wordprocessingDrawing" xmlns:wp="http://schemas.openxmlformats.org/drawingml/2006/wordprocessingDrawing" xmlns:w10="urn:schemas-microsoft-com:office:word" xmlns:w="http://schemas.openxmlformats.org/wordprocessingml/2006/main" xmlns:w14="http://schemas.microsoft.com/office/word/2010/wordml" xmlns:w15="http://schemas.microsoft.com/office/word/2012/wordml" xmlns:wpg="http://schemas.microsoft.com/office/word/2010/wordprocessingGroup" xmlns:wpi="http://schemas.microsoft.com/office/word/2010/wordprocessingInk" xmlns:wne="http://schemas.microsoft.com/office/word/2006/wordml" xmlns:wps="http://schemas.microsoft.com/office/word/2010/wordprocessingShape" mc:Ignorable="w14 w15 wp14">
+<w:numbering xmlns:wpc="http://schemas.microsoft.com/office/word/2010/wordprocessingCanvas" xmlns:cx="http://schemas.microsoft.com/office/drawing/2014/chartex" xmlns:cx1="http://schemas.microsoft.com/office/drawing/2015/9/8/chartex" xmlns:cx2="http://schemas.microsoft.com/office/drawing/2015/10/21/chartex" xmlns:cx3="http://schemas.microsoft.com/office/drawing/2016/5/9/chartex" xmlns:cx4="http://schemas.microsoft.com/office/drawing/2016/5/10/chartex" xmlns:cx5="http://schemas.microsoft.com/office/drawing/2016/5/11/chartex" xmlns:cx6="http://schemas.microsoft.com/office/drawing/2016/5/12/chartex" xmlns:cx7="http://schemas.microsoft.com/office/drawing/2016/5/13/chartex" xmlns:cx8="http://schemas.microsoft.com/office/drawing/2016/5/14/chartex" xmlns:mc="http://schemas.openxmlformats.org/markup-compatibility/2006" xmlns:aink="http://schemas.microsoft.com/office/drawing/2016/ink" xmlns:am3d="http://schemas.microsoft.com/office/drawing/2017/model3d" xmlns:o="urn:schemas-microsoft-com:office:office" xmlns:r="http://schemas.openxmlformats.org/officeDocument/2006/relationships" xmlns:m="http://schemas.openxmlformats.org/officeDocument/2006/math" xmlns:v="urn:schemas-microsoft-com:vml" xmlns:wp14="http://schemas.microsoft.com/office/word/2010/wordprocessingDrawing" xmlns:wp="http://schemas.openxmlformats.org/drawingml/2006/wordprocessingDrawing" xmlns:w10="urn:schemas-microsoft-com:office:word" xmlns:w="http://schemas.openxmlformats.org/wordprocessingml/2006/main" xmlns:w14="http://schemas.microsoft.com/office/word/2010/wordml" xmlns:w15="http://schemas.microsoft.com/office/word/2012/wordml" xmlns:w16cid="http://schemas.microsoft.com/office/word/2016/wordml/cid" xmlns:w16se="http://schemas.microsoft.com/office/word/2015/wordml/symex" xmlns:wpg="http://schemas.microsoft.com/office/word/2010/wordprocessingGroup" xmlns:wpi="http://schemas.microsoft.com/office/word/2010/wordprocessingInk" xmlns:wne="http://schemas.microsoft.com/office/word/2006/wordml" xmlns:wps="http://schemas.microsoft.com/office/word/2010/wordprocessingShape" mc:Ignorable="w14 w15 w16se w16cid wp14">
   <w:abstractNum w:abstractNumId="0" w15:restartNumberingAfterBreak="0">
     <w:nsid w:val="26A83AED"/>
     <w:multiLevelType w:val="hybridMultilevel"/>
@@ -914,7 +1128,7 @@
 </file>
 
 <file path=word/styles.xml><?xml version="1.0" encoding="utf-8"?>
-<w:styles xmlns:mc="http://schemas.openxmlformats.org/markup-compatibility/2006" xmlns:r="http://schemas.openxmlformats.org/officeDocument/2006/relationships" xmlns:w="http://schemas.openxmlformats.org/wordprocessingml/2006/main" xmlns:w14="http://schemas.microsoft.com/office/word/2010/wordml" xmlns:w15="http://schemas.microsoft.com/office/word/2012/wordml" mc:Ignorable="w14 w15">
+<w:styles xmlns:mc="http://schemas.openxmlformats.org/markup-compatibility/2006" xmlns:r="http://schemas.openxmlformats.org/officeDocument/2006/relationships" xmlns:w="http://schemas.openxmlformats.org/wordprocessingml/2006/main" xmlns:w14="http://schemas.microsoft.com/office/word/2010/wordml" xmlns:w15="http://schemas.microsoft.com/office/word/2012/wordml" xmlns:w16cid="http://schemas.microsoft.com/office/word/2016/wordml/cid" xmlns:w16se="http://schemas.microsoft.com/office/word/2015/wordml/symex" mc:Ignorable="w14 w15 w16se w16cid">
   <w:docDefaults>
     <w:rPrDefault>
       <w:rPr>
@@ -930,7 +1144,7 @@
       </w:pPr>
     </w:pPrDefault>
   </w:docDefaults>
-  <w:latentStyles w:defLockedState="0" w:defUIPriority="99" w:defSemiHidden="0" w:defUnhideWhenUsed="0" w:defQFormat="0" w:count="371">
+  <w:latentStyles w:defLockedState="0" w:defUIPriority="99" w:defSemiHidden="0" w:defUnhideWhenUsed="0" w:defQFormat="0" w:count="375">
     <w:lsdException w:name="Normal" w:uiPriority="0" w:qFormat="1"/>
     <w:lsdException w:name="heading 1" w:uiPriority="9" w:qFormat="1"/>
     <w:lsdException w:name="heading 2" w:semiHidden="1" w:uiPriority="9" w:unhideWhenUsed="1" w:qFormat="1"/>
@@ -1036,7 +1250,6 @@
     <w:lsdException w:name="HTML Sample" w:semiHidden="1" w:unhideWhenUsed="1"/>
     <w:lsdException w:name="HTML Typewriter" w:semiHidden="1" w:unhideWhenUsed="1"/>
     <w:lsdException w:name="HTML Variable" w:semiHidden="1" w:unhideWhenUsed="1"/>
-    <w:lsdException w:name="Normal Table" w:semiHidden="1" w:unhideWhenUsed="1"/>
     <w:lsdException w:name="annotation subject" w:semiHidden="1" w:unhideWhenUsed="1"/>
     <w:lsdException w:name="No List" w:semiHidden="1" w:unhideWhenUsed="1"/>
     <w:lsdException w:name="Outline List 1" w:semiHidden="1" w:unhideWhenUsed="1"/>
@@ -1080,10 +1293,8 @@
     <w:lsdException w:name="Table Elegant" w:semiHidden="1" w:unhideWhenUsed="1"/>
     <w:lsdException w:name="Table Professional" w:semiHidden="1" w:unhideWhenUsed="1"/>
     <w:lsdException w:name="Table Subtle 1" w:semiHidden="1" w:unhideWhenUsed="1"/>
-    <w:lsdException w:name="Table Subtle 2" w:semiHidden="1" w:unhideWhenUsed="1"/>
     <w:lsdException w:name="Table Web 1" w:semiHidden="1" w:unhideWhenUsed="1"/>
     <w:lsdException w:name="Table Web 2" w:semiHidden="1" w:unhideWhenUsed="1"/>
-    <w:lsdException w:name="Table Web 3" w:semiHidden="1" w:unhideWhenUsed="1"/>
     <w:lsdException w:name="Balloon Text" w:semiHidden="1" w:unhideWhenUsed="1"/>
     <w:lsdException w:name="Table Grid" w:uiPriority="39"/>
     <w:lsdException w:name="Table Theme" w:semiHidden="1" w:unhideWhenUsed="1"/>
@@ -1302,6 +1513,10 @@
     <w:lsdException w:name="List Table 5 Dark Accent 6" w:uiPriority="50"/>
     <w:lsdException w:name="List Table 6 Colorful Accent 6" w:uiPriority="51"/>
     <w:lsdException w:name="List Table 7 Colorful Accent 6" w:uiPriority="52"/>
+    <w:lsdException w:name="Mention" w:semiHidden="1" w:unhideWhenUsed="1"/>
+    <w:lsdException w:name="Smart Hyperlink" w:semiHidden="1" w:unhideWhenUsed="1"/>
+    <w:lsdException w:name="Hashtag" w:semiHidden="1" w:unhideWhenUsed="1"/>
+    <w:lsdException w:name="Unresolved Mention" w:semiHidden="1" w:unhideWhenUsed="1"/>
   </w:latentStyles>
   <w:style w:type="paragraph" w:default="1" w:styleId="Normal">
     <w:name w:val="Normal"/>
@@ -1310,6 +1525,7 @@
   <w:style w:type="character" w:default="1" w:styleId="DefaultParagraphFont">
     <w:name w:val="Default Paragraph Font"/>
     <w:uiPriority w:val="1"/>
+    <w:semiHidden/>
     <w:unhideWhenUsed/>
   </w:style>
   <w:style w:type="table" w:default="1" w:styleId="TableNormal">

</xml_diff>